<commit_message>
Se agrega analisis consumo y video del prototipo
</commit_message>
<xml_diff>
--- a/Calculos/Calculos HoverRobot.docx
+++ b/Calculos/Calculos HoverRobot.docx
@@ -4650,37 +4650,7 @@
             <w:rPr>
               <w:rFonts w:ascii="Cambria Math" w:hAnsi="Cambria Math"/>
             </w:rPr>
-            <m:t>DIST_PER_REV</m:t>
-          </m:r>
-          <m:r>
-            <w:rPr>
-              <w:rFonts w:ascii="Cambria Math" w:hAnsi="Cambria Math"/>
-            </w:rPr>
-            <m:t>=</m:t>
-          </m:r>
-          <m:r>
-            <w:rPr>
-              <w:rFonts w:ascii="Cambria Math" w:hAnsi="Cambria Math"/>
-            </w:rPr>
-            <m:t>0.17m*π</m:t>
-          </m:r>
-          <m:r>
-            <w:rPr>
-              <w:rFonts w:ascii="Cambria Math" w:hAnsi="Cambria Math"/>
-            </w:rPr>
-            <m:t>=</m:t>
-          </m:r>
-          <m:r>
-            <w:rPr>
-              <w:rFonts w:ascii="Cambria Math" w:hAnsi="Cambria Math"/>
-            </w:rPr>
-            <m:t>0.5310707511</m:t>
-          </m:r>
-          <m:r>
-            <w:rPr>
-              <w:rFonts w:ascii="Cambria Math" w:hAnsi="Cambria Math"/>
-            </w:rPr>
-            <m:t>m</m:t>
+            <m:t>DIST_PER_REV=0.17m*π=0.5310707511m</m:t>
           </m:r>
         </m:oMath>
       </m:oMathPara>
@@ -4732,13 +4702,7 @@
             <w:rPr>
               <w:rFonts w:ascii="Cambria Math" w:hAnsi="Cambria Math"/>
             </w:rPr>
-            <m:t>posInMeters</m:t>
-          </m:r>
-          <m:r>
-            <w:rPr>
-              <w:rFonts w:ascii="Cambria Math" w:hAnsi="Cambria Math"/>
-            </w:rPr>
-            <m:t>=</m:t>
+            <m:t>posInMeters=</m:t>
           </m:r>
           <m:f>
             <m:fPr>
@@ -4770,13 +4734,7 @@
             <w:rPr>
               <w:rFonts w:ascii="Cambria Math" w:hAnsi="Cambria Math"/>
             </w:rPr>
-            <m:t>*</m:t>
-          </m:r>
-          <m:r>
-            <w:rPr>
-              <w:rFonts w:ascii="Cambria Math" w:hAnsi="Cambria Math"/>
-            </w:rPr>
-            <m:t>DIST_PER_REV</m:t>
+            <m:t>*DIST_PER_REV</m:t>
           </m:r>
         </m:oMath>
       </m:oMathPara>
@@ -4911,21 +4869,7 @@
           <w:b/>
           <w:bCs/>
         </w:rPr>
-        <w:t xml:space="preserve">Conversión de </w:t>
-      </w:r>
-      <w:r>
-        <w:rPr>
-          <w:b/>
-          <w:bCs/>
-        </w:rPr>
-        <w:t>m/s a RPM</w:t>
-      </w:r>
-      <w:r>
-        <w:rPr>
-          <w:b/>
-          <w:bCs/>
-        </w:rPr>
-        <w:t>:</w:t>
+        <w:t>Conversión de m/s a RPM:</w:t>
       </w:r>
     </w:p>
     <w:p>
@@ -4977,19 +4921,7 @@
                 <w:rPr>
                   <w:rFonts w:ascii="Cambria Math" w:hAnsi="Cambria Math"/>
                 </w:rPr>
-                <m:t>Vel(m/s)</m:t>
-              </m:r>
-              <m:r>
-                <w:rPr>
-                  <w:rFonts w:ascii="Cambria Math" w:hAnsi="Cambria Math"/>
-                </w:rPr>
-                <m:t>*</m:t>
-              </m:r>
-              <m:r>
-                <w:rPr>
-                  <w:rFonts w:ascii="Cambria Math" w:hAnsi="Cambria Math"/>
-                </w:rPr>
-                <m:t>60.00</m:t>
+                <m:t>Vel(m/s)*60.00</m:t>
               </m:r>
             </m:num>
             <m:den>
@@ -5278,23 +5210,7 @@
               <w:sz w:val="16"/>
               <w:szCs w:val="16"/>
             </w:rPr>
-            <m:t xml:space="preserve"> </m:t>
-          </m:r>
-          <m:r>
-            <w:rPr>
-              <w:rFonts w:ascii="Cambria Math" w:hAnsi="Cambria Math"/>
-              <w:sz w:val="16"/>
-              <w:szCs w:val="16"/>
-            </w:rPr>
-            <m:t>=en</m:t>
-          </m:r>
-          <m:r>
-            <w:rPr>
-              <w:rFonts w:ascii="Cambria Math" w:hAnsi="Cambria Math"/>
-              <w:sz w:val="16"/>
-              <w:szCs w:val="16"/>
-            </w:rPr>
-            <m:t>c_yaw_theta+</m:t>
+            <m:t xml:space="preserve"> =enc_yaw_theta+</m:t>
           </m:r>
           <m:f>
             <m:fPr>
@@ -5314,63 +5230,7 @@
                   <w:sz w:val="16"/>
                   <w:szCs w:val="16"/>
                 </w:rPr>
-                <m:t>(posInMetersR-</m:t>
-              </m:r>
-              <m:r>
-                <w:rPr>
-                  <w:rFonts w:ascii="Cambria Math" w:hAnsi="Cambria Math"/>
-                  <w:sz w:val="16"/>
-                  <w:szCs w:val="16"/>
-                </w:rPr>
-                <m:t>posInMetersR</m:t>
-              </m:r>
-              <m:r>
-                <w:rPr>
-                  <w:rFonts w:ascii="Cambria Math" w:hAnsi="Cambria Math"/>
-                  <w:sz w:val="16"/>
-                  <w:szCs w:val="16"/>
-                </w:rPr>
-                <m:t>ant)-</m:t>
-              </m:r>
-              <m:r>
-                <w:rPr>
-                  <w:rFonts w:ascii="Cambria Math" w:hAnsi="Cambria Math"/>
-                  <w:sz w:val="16"/>
-                  <w:szCs w:val="16"/>
-                </w:rPr>
-                <m:t>(posInMeters</m:t>
-              </m:r>
-              <m:r>
-                <w:rPr>
-                  <w:rFonts w:ascii="Cambria Math" w:hAnsi="Cambria Math"/>
-                  <w:sz w:val="16"/>
-                  <w:szCs w:val="16"/>
-                </w:rPr>
-                <m:t>L</m:t>
-              </m:r>
-              <m:r>
-                <w:rPr>
-                  <w:rFonts w:ascii="Cambria Math" w:hAnsi="Cambria Math"/>
-                  <w:sz w:val="16"/>
-                  <w:szCs w:val="16"/>
-                </w:rPr>
-                <m:t>-posInMeters</m:t>
-              </m:r>
-              <m:r>
-                <w:rPr>
-                  <w:rFonts w:ascii="Cambria Math" w:hAnsi="Cambria Math"/>
-                  <w:sz w:val="16"/>
-                  <w:szCs w:val="16"/>
-                </w:rPr>
-                <m:t>L</m:t>
-              </m:r>
-              <m:r>
-                <w:rPr>
-                  <w:rFonts w:ascii="Cambria Math" w:hAnsi="Cambria Math"/>
-                  <w:sz w:val="16"/>
-                  <w:szCs w:val="16"/>
-                </w:rPr>
-                <m:t>ant)</m:t>
+                <m:t>(posInMetersR-posInMetersRant)-(posInMetersL-posInMetersLant)</m:t>
               </m:r>
             </m:num>
             <m:den>
@@ -5422,19 +5282,7 @@
             <w:rPr>
               <w:rFonts w:ascii="Cambria Math" w:hAnsi="Cambria Math"/>
             </w:rPr>
-            <m:t>enc_yaw_theta(rad)</m:t>
-          </m:r>
-          <m:r>
-            <w:rPr>
-              <w:rFonts w:ascii="Cambria Math" w:hAnsi="Cambria Math"/>
-            </w:rPr>
-            <m:t>=</m:t>
-          </m:r>
-          <m:r>
-            <w:rPr>
-              <w:rFonts w:ascii="Cambria Math" w:hAnsi="Cambria Math"/>
-            </w:rPr>
-            <m:t xml:space="preserve">enc_yaw_tetha(rad)* </m:t>
+            <m:t xml:space="preserve">enc_yaw_theta(rad)=enc_yaw_tetha(rad)* </m:t>
           </m:r>
           <m:f>
             <m:fPr>
@@ -5555,39 +5403,7 @@
               <w:sz w:val="18"/>
               <w:szCs w:val="18"/>
             </w:rPr>
-            <m:t>actualYaw</m:t>
-          </m:r>
-          <m:r>
-            <w:rPr>
-              <w:rFonts w:ascii="Cambria Math" w:hAnsi="Cambria Math"/>
-              <w:sz w:val="18"/>
-              <w:szCs w:val="18"/>
-            </w:rPr>
-            <m:t xml:space="preserve"> =</m:t>
-          </m:r>
-          <m:r>
-            <w:rPr>
-              <w:rFonts w:ascii="Cambria Math" w:hAnsi="Cambria Math"/>
-              <w:sz w:val="18"/>
-              <w:szCs w:val="18"/>
-            </w:rPr>
-            <m:t>FUS</m:t>
-          </m:r>
-          <m:r>
-            <w:rPr>
-              <w:rFonts w:ascii="Cambria Math" w:hAnsi="Cambria Math"/>
-              <w:sz w:val="18"/>
-              <w:szCs w:val="18"/>
-            </w:rPr>
-            <m:t>E_ALPHA_YAW</m:t>
-          </m:r>
-          <m:r>
-            <w:rPr>
-              <w:rFonts w:ascii="Cambria Math" w:hAnsi="Cambria Math"/>
-              <w:sz w:val="18"/>
-              <w:szCs w:val="18"/>
-            </w:rPr>
-            <m:t>* imuYaw+</m:t>
+            <m:t>actualYaw =FUSE_ALPHA_YAW* imuYaw+</m:t>
           </m:r>
           <m:d>
             <m:dPr>
@@ -5607,15 +5423,7 @@
                   <w:sz w:val="18"/>
                   <w:szCs w:val="18"/>
                 </w:rPr>
-                <m:t>1.00-FUS</m:t>
-              </m:r>
-              <m:r>
-                <w:rPr>
-                  <w:rFonts w:ascii="Cambria Math" w:hAnsi="Cambria Math"/>
-                  <w:sz w:val="18"/>
-                  <w:szCs w:val="18"/>
-                </w:rPr>
-                <m:t>E_ALPHA_YAW</m:t>
+                <m:t>1.00-FUSE_ALPHA_YAW</m:t>
               </m:r>
             </m:e>
           </m:d>
@@ -5844,7 +5652,23 @@
           <w:rFonts w:eastAsia="Times New Roman"/>
           <w:lang w:eastAsia="es-AR"/>
         </w:rPr>
-        <w:t xml:space="preserve"> WiFi, </w:t>
+        <w:t xml:space="preserve"> </w:t>
+      </w:r>
+      <w:proofErr w:type="spellStart"/>
+      <w:r>
+        <w:rPr>
+          <w:rFonts w:eastAsia="Times New Roman"/>
+          <w:lang w:eastAsia="es-AR"/>
+        </w:rPr>
+        <w:t>WiFi</w:t>
+      </w:r>
+      <w:proofErr w:type="spellEnd"/>
+      <w:r>
+        <w:rPr>
+          <w:rFonts w:eastAsia="Times New Roman"/>
+          <w:lang w:eastAsia="es-AR"/>
+        </w:rPr>
+        <w:t xml:space="preserve">, </w:t>
       </w:r>
       <w:proofErr w:type="spellStart"/>
       <w:r>
@@ -6025,6 +5849,9 @@
       <m:oMathPara>
         <m:oMath>
           <m:r>
+            <m:rPr>
+              <m:sty m:val="p"/>
+            </m:rPr>
             <w:rPr>
               <w:rFonts w:ascii="Cambria Math" w:eastAsia="Times New Roman" w:hAnsi="Cambria Math"/>
               <w:lang w:eastAsia="es-AR"/>
@@ -6520,14 +6347,7 @@
           <w:rFonts w:eastAsia="Times New Roman"/>
           <w:lang w:eastAsia="es-AR"/>
         </w:rPr>
-        <w:t>S</w:t>
-      </w:r>
-      <w:r>
-        <w:rPr>
-          <w:rFonts w:eastAsia="Times New Roman"/>
-          <w:lang w:eastAsia="es-AR"/>
-        </w:rPr>
-        <w:t xml:space="preserve">u capacidad de soportar </w:t>
+        <w:t xml:space="preserve">Su capacidad de soportar </w:t>
       </w:r>
       <w:r>
         <w:rPr>
@@ -7993,8 +7813,634 @@
         </w:rPr>
       </w:pPr>
     </w:p>
+    <w:p>
+      <w:pPr>
+        <w:jc w:val="center"/>
+        <w:rPr>
+          <w:rFonts w:eastAsiaTheme="majorEastAsia"/>
+          <w:b/>
+          <w:sz w:val="24"/>
+          <w:szCs w:val="24"/>
+        </w:rPr>
+      </w:pPr>
+      <w:r>
+        <w:rPr>
+          <w:rFonts w:eastAsiaTheme="majorEastAsia"/>
+          <w:b/>
+          <w:sz w:val="24"/>
+          <w:szCs w:val="24"/>
+        </w:rPr>
+        <w:t>Consumo de los motores</w:t>
+      </w:r>
+    </w:p>
+    <w:p>
+      <w:pPr>
+        <w:rPr>
+          <w:rFonts w:eastAsiaTheme="majorEastAsia"/>
+          <w:bCs/>
+        </w:rPr>
+      </w:pPr>
+    </w:p>
+    <w:p>
+      <w:pPr>
+        <w:rPr>
+          <w:rFonts w:eastAsiaTheme="majorEastAsia"/>
+          <w:b/>
+        </w:rPr>
+      </w:pPr>
+      <w:r>
+        <w:rPr>
+          <w:rFonts w:eastAsiaTheme="majorEastAsia"/>
+          <w:b/>
+        </w:rPr>
+        <w:t>Metodología de medición</w:t>
+      </w:r>
+    </w:p>
+    <w:p>
+      <w:pPr>
+        <w:rPr>
+          <w:rFonts w:eastAsiaTheme="majorEastAsia"/>
+          <w:bCs/>
+        </w:rPr>
+      </w:pPr>
+      <w:r>
+        <w:rPr>
+          <w:rFonts w:eastAsiaTheme="majorEastAsia"/>
+          <w:bCs/>
+        </w:rPr>
+        <w:t xml:space="preserve">El consumo del sistema de tracción </w:t>
+      </w:r>
+      <w:r>
+        <w:rPr>
+          <w:rFonts w:eastAsiaTheme="majorEastAsia"/>
+          <w:bCs/>
+        </w:rPr>
+        <w:t>(</w:t>
+      </w:r>
+      <w:r>
+        <w:rPr>
+          <w:rFonts w:eastAsiaTheme="majorEastAsia"/>
+          <w:bCs/>
+        </w:rPr>
+        <w:t>compuesto por los motores, la placa de control y la batería original de hoverboar</w:t>
+      </w:r>
+      <w:r>
+        <w:rPr>
+          <w:rFonts w:eastAsiaTheme="majorEastAsia"/>
+          <w:bCs/>
+        </w:rPr>
+        <w:t>d)</w:t>
+      </w:r>
+      <w:r>
+        <w:rPr>
+          <w:rFonts w:eastAsiaTheme="majorEastAsia"/>
+          <w:bCs/>
+        </w:rPr>
+        <w:t xml:space="preserve"> se midió utilizando los sensores de corriente integrados en la propia placa de potencia.</w:t>
+      </w:r>
+    </w:p>
+    <w:p>
+      <w:pPr>
+        <w:rPr>
+          <w:rFonts w:eastAsiaTheme="majorEastAsia"/>
+          <w:bCs/>
+        </w:rPr>
+      </w:pPr>
+      <w:r>
+        <w:rPr>
+          <w:rFonts w:eastAsiaTheme="majorEastAsia"/>
+          <w:bCs/>
+        </w:rPr>
+        <w:t>Estos valores son transmitidos vía telemetría a la aplicación móvil desarrollada para el proyecto, lo que permite visualizar y registrar el consumo en tiempo real sin instrumentación externa adicional.</w:t>
+      </w:r>
+    </w:p>
+    <w:p>
+      <w:pPr>
+        <w:rPr>
+          <w:rFonts w:eastAsiaTheme="majorEastAsia"/>
+          <w:bCs/>
+        </w:rPr>
+      </w:pPr>
+      <w:r>
+        <w:rPr>
+          <w:rFonts w:eastAsiaTheme="majorEastAsia"/>
+          <w:bCs/>
+        </w:rPr>
+        <w:t>La medición se realizó en dos condiciones principales:</w:t>
+      </w:r>
+    </w:p>
+    <w:p>
+      <w:pPr>
+        <w:pStyle w:val="Prrafodelista"/>
+        <w:numPr>
+          <w:ilvl w:val="0"/>
+          <w:numId w:val="14"/>
+        </w:numPr>
+        <w:rPr>
+          <w:rFonts w:eastAsiaTheme="majorEastAsia"/>
+          <w:bCs/>
+        </w:rPr>
+      </w:pPr>
+      <w:r>
+        <w:rPr>
+          <w:rFonts w:eastAsiaTheme="majorEastAsia"/>
+          <w:bCs/>
+        </w:rPr>
+        <w:t>Régimen estabilizado</w:t>
+      </w:r>
+      <w:r>
+        <w:rPr>
+          <w:rFonts w:eastAsiaTheme="majorEastAsia"/>
+          <w:bCs/>
+        </w:rPr>
+        <w:t>:</w:t>
+      </w:r>
+      <w:r>
+        <w:rPr>
+          <w:rFonts w:eastAsiaTheme="majorEastAsia"/>
+          <w:bCs/>
+        </w:rPr>
+        <w:t xml:space="preserve"> con el robot manteniendo el equilibrio sin desplazamiento significativo.</w:t>
+      </w:r>
+    </w:p>
+    <w:p>
+      <w:pPr>
+        <w:pStyle w:val="Prrafodelista"/>
+        <w:numPr>
+          <w:ilvl w:val="0"/>
+          <w:numId w:val="14"/>
+        </w:numPr>
+        <w:rPr>
+          <w:rFonts w:eastAsiaTheme="majorEastAsia"/>
+          <w:bCs/>
+        </w:rPr>
+      </w:pPr>
+      <w:r>
+        <w:rPr>
+          <w:rFonts w:eastAsiaTheme="majorEastAsia"/>
+          <w:bCs/>
+        </w:rPr>
+        <w:t>Desplazamiento</w:t>
+      </w:r>
+      <w:r>
+        <w:rPr>
+          <w:rFonts w:eastAsiaTheme="majorEastAsia"/>
+          <w:bCs/>
+        </w:rPr>
+        <w:t>:</w:t>
+      </w:r>
+      <w:r>
+        <w:rPr>
+          <w:rFonts w:eastAsiaTheme="majorEastAsia"/>
+          <w:bCs/>
+        </w:rPr>
+        <w:t xml:space="preserve"> con el robot realizando movimientos controlados.</w:t>
+      </w:r>
+    </w:p>
+    <w:p>
+      <w:pPr>
+        <w:rPr>
+          <w:rFonts w:eastAsiaTheme="majorEastAsia"/>
+          <w:bCs/>
+        </w:rPr>
+      </w:pPr>
+    </w:p>
+    <w:p>
+      <w:pPr>
+        <w:rPr>
+          <w:rFonts w:eastAsiaTheme="majorEastAsia"/>
+          <w:bCs/>
+        </w:rPr>
+      </w:pPr>
+      <w:r>
+        <w:rPr>
+          <w:rFonts w:eastAsiaTheme="majorEastAsia"/>
+          <w:bCs/>
+          <w:noProof/>
+        </w:rPr>
+        <w:drawing>
+          <wp:inline distT="0" distB="0" distL="0" distR="0" wp14:anchorId="6D883B0E" wp14:editId="1E4E6CB8">
+            <wp:extent cx="5387340" cy="2484120"/>
+            <wp:effectExtent l="0" t="0" r="3810" b="0"/>
+            <wp:docPr id="1048067154" name="Imagen 29"/>
+            <wp:cNvGraphicFramePr>
+              <a:graphicFrameLocks xmlns:a="http://schemas.openxmlformats.org/drawingml/2006/main" noChangeAspect="1"/>
+            </wp:cNvGraphicFramePr>
+            <a:graphic xmlns:a="http://schemas.openxmlformats.org/drawingml/2006/main">
+              <a:graphicData uri="http://schemas.openxmlformats.org/drawingml/2006/picture">
+                <pic:pic xmlns:pic="http://schemas.openxmlformats.org/drawingml/2006/picture">
+                  <pic:nvPicPr>
+                    <pic:cNvPr id="0" name="Picture 2"/>
+                    <pic:cNvPicPr>
+                      <a:picLocks noChangeAspect="1" noChangeArrowheads="1"/>
+                    </pic:cNvPicPr>
+                  </pic:nvPicPr>
+                  <pic:blipFill>
+                    <a:blip r:embed="rId10" cstate="print">
+                      <a:extLst>
+                        <a:ext uri="{28A0092B-C50C-407E-A947-70E740481C1C}">
+                          <a14:useLocalDpi xmlns:a14="http://schemas.microsoft.com/office/drawing/2010/main" val="0"/>
+                        </a:ext>
+                      </a:extLst>
+                    </a:blip>
+                    <a:srcRect/>
+                    <a:stretch>
+                      <a:fillRect/>
+                    </a:stretch>
+                  </pic:blipFill>
+                  <pic:spPr bwMode="auto">
+                    <a:xfrm>
+                      <a:off x="0" y="0"/>
+                      <a:ext cx="5387340" cy="2484120"/>
+                    </a:xfrm>
+                    <a:prstGeom prst="rect">
+                      <a:avLst/>
+                    </a:prstGeom>
+                    <a:noFill/>
+                    <a:ln>
+                      <a:noFill/>
+                    </a:ln>
+                  </pic:spPr>
+                </pic:pic>
+              </a:graphicData>
+            </a:graphic>
+          </wp:inline>
+        </w:drawing>
+      </w:r>
+    </w:p>
+    <w:p>
+      <w:pPr>
+        <w:jc w:val="center"/>
+        <w:rPr>
+          <w:rFonts w:eastAsiaTheme="majorEastAsia"/>
+          <w:bCs/>
+          <w:color w:val="3B3838" w:themeColor="background2" w:themeShade="40"/>
+        </w:rPr>
+      </w:pPr>
+      <w:r>
+        <w:rPr>
+          <w:rFonts w:eastAsiaTheme="majorEastAsia"/>
+          <w:bCs/>
+          <w:color w:val="3B3838" w:themeColor="background2" w:themeShade="40"/>
+        </w:rPr>
+        <w:t>Gráfico</w:t>
+      </w:r>
+      <w:r>
+        <w:rPr>
+          <w:rFonts w:eastAsiaTheme="majorEastAsia"/>
+          <w:bCs/>
+          <w:color w:val="3B3838" w:themeColor="background2" w:themeShade="40"/>
+        </w:rPr>
+        <w:t xml:space="preserve"> de corriente en tiempo real a través de la HoverRobotApp</w:t>
+      </w:r>
+    </w:p>
+    <w:p>
+      <w:pPr>
+        <w:rPr>
+          <w:rFonts w:eastAsiaTheme="majorEastAsia"/>
+          <w:bCs/>
+        </w:rPr>
+      </w:pPr>
+    </w:p>
+    <w:p>
+      <w:pPr>
+        <w:rPr>
+          <w:rFonts w:eastAsiaTheme="majorEastAsia"/>
+          <w:bCs/>
+        </w:rPr>
+      </w:pPr>
+      <w:r>
+        <w:rPr>
+          <w:rFonts w:eastAsiaTheme="majorEastAsia"/>
+          <w:bCs/>
+        </w:rPr>
+        <w:t>En la captura de la aplicación móvil</w:t>
+      </w:r>
+      <w:r>
+        <w:rPr>
+          <w:rFonts w:eastAsiaTheme="majorEastAsia"/>
+          <w:bCs/>
+        </w:rPr>
+        <w:t>, podemos apreciar</w:t>
+      </w:r>
+      <w:r>
+        <w:rPr>
+          <w:rFonts w:eastAsiaTheme="majorEastAsia"/>
+          <w:bCs/>
+        </w:rPr>
+        <w:t>:</w:t>
+      </w:r>
+    </w:p>
+    <w:p>
+      <w:pPr>
+        <w:pStyle w:val="Prrafodelista"/>
+        <w:numPr>
+          <w:ilvl w:val="0"/>
+          <w:numId w:val="14"/>
+        </w:numPr>
+        <w:rPr>
+          <w:rFonts w:eastAsiaTheme="majorEastAsia"/>
+          <w:bCs/>
+        </w:rPr>
+      </w:pPr>
+      <w:r>
+        <w:rPr>
+          <w:rFonts w:eastAsiaTheme="majorEastAsia"/>
+          <w:bCs/>
+        </w:rPr>
+        <w:t>En rojo</w:t>
+      </w:r>
+      <w:r>
+        <w:rPr>
+          <w:rFonts w:eastAsiaTheme="majorEastAsia"/>
+          <w:bCs/>
+        </w:rPr>
+        <w:t>:</w:t>
+      </w:r>
+      <w:r>
+        <w:rPr>
+          <w:rFonts w:eastAsiaTheme="majorEastAsia"/>
+          <w:bCs/>
+        </w:rPr>
+        <w:t xml:space="preserve"> </w:t>
+      </w:r>
+      <w:r>
+        <w:rPr>
+          <w:rFonts w:eastAsiaTheme="majorEastAsia"/>
+          <w:bCs/>
+        </w:rPr>
+        <w:t>C</w:t>
+      </w:r>
+      <w:r>
+        <w:rPr>
+          <w:rFonts w:eastAsiaTheme="majorEastAsia"/>
+          <w:bCs/>
+        </w:rPr>
+        <w:t>onsumo correspondiente al estado de equilibrio.</w:t>
+      </w:r>
+    </w:p>
+    <w:p>
+      <w:pPr>
+        <w:pStyle w:val="Prrafodelista"/>
+        <w:numPr>
+          <w:ilvl w:val="0"/>
+          <w:numId w:val="14"/>
+        </w:numPr>
+        <w:rPr>
+          <w:rFonts w:eastAsiaTheme="majorEastAsia"/>
+          <w:bCs/>
+        </w:rPr>
+      </w:pPr>
+      <w:r>
+        <w:rPr>
+          <w:rFonts w:eastAsiaTheme="majorEastAsia"/>
+          <w:bCs/>
+        </w:rPr>
+        <w:t>En azul</w:t>
+      </w:r>
+      <w:r>
+        <w:rPr>
+          <w:rFonts w:eastAsiaTheme="majorEastAsia"/>
+          <w:bCs/>
+        </w:rPr>
+        <w:t>: C</w:t>
+      </w:r>
+      <w:r>
+        <w:rPr>
+          <w:rFonts w:eastAsiaTheme="majorEastAsia"/>
+          <w:bCs/>
+        </w:rPr>
+        <w:t>onsumo durante el desplazamiento.</w:t>
+      </w:r>
+    </w:p>
+    <w:p>
+      <w:pPr>
+        <w:rPr>
+          <w:rFonts w:eastAsiaTheme="majorEastAsia"/>
+          <w:bCs/>
+        </w:rPr>
+      </w:pPr>
+      <w:r>
+        <w:rPr>
+          <w:rFonts w:eastAsiaTheme="majorEastAsia"/>
+          <w:bCs/>
+        </w:rPr>
+        <w:lastRenderedPageBreak/>
+        <w:t>En este último caso se observan principalmente picos de corriente, con una señal dominada por variaciones rápidas que se asemejan a ruido, lo que dificulta la extracción de un valor promedio representativo a partir de esa medición.</w:t>
+      </w:r>
+    </w:p>
+    <w:p>
+      <w:pPr>
+        <w:rPr>
+          <w:rFonts w:eastAsiaTheme="majorEastAsia"/>
+          <w:bCs/>
+        </w:rPr>
+      </w:pPr>
+    </w:p>
+    <w:p>
+      <w:pPr>
+        <w:rPr>
+          <w:rFonts w:eastAsiaTheme="majorEastAsia"/>
+          <w:b/>
+        </w:rPr>
+      </w:pPr>
+      <w:r>
+        <w:rPr>
+          <w:rFonts w:eastAsiaTheme="majorEastAsia"/>
+          <w:b/>
+        </w:rPr>
+        <w:t>Resultados obtenidos</w:t>
+      </w:r>
+    </w:p>
+    <w:p>
+      <w:pPr>
+        <w:rPr>
+          <w:rFonts w:eastAsiaTheme="majorEastAsia"/>
+          <w:bCs/>
+        </w:rPr>
+      </w:pPr>
+      <w:r>
+        <w:rPr>
+          <w:rFonts w:eastAsiaTheme="majorEastAsia"/>
+          <w:bCs/>
+        </w:rPr>
+        <w:t>Durante el estado estabilizado, el consumo de corriente informado por la placa fue del orden de:</w:t>
+      </w:r>
+    </w:p>
+    <w:p>
+      <w:pPr>
+        <w:rPr>
+          <w:rFonts w:eastAsiaTheme="majorEastAsia"/>
+          <w:bCs/>
+        </w:rPr>
+      </w:pPr>
+      <m:oMathPara>
+        <m:oMath>
+          <m:r>
+            <w:rPr>
+              <w:rFonts w:ascii="Cambria Math" w:eastAsiaTheme="majorEastAsia" w:hAnsi="Cambria Math"/>
+            </w:rPr>
+            <m:t>Corriente promedio en equilibrio</m:t>
+          </m:r>
+          <m:r>
+            <w:rPr>
+              <w:rFonts w:ascii="Cambria Math" w:eastAsiaTheme="majorEastAsia" w:hAnsi="Cambria Math"/>
+            </w:rPr>
+            <m:t>=</m:t>
+          </m:r>
+          <m:r>
+            <w:rPr>
+              <w:rFonts w:ascii="Cambria Math" w:eastAsiaTheme="majorEastAsia" w:hAnsi="Cambria Math"/>
+            </w:rPr>
+            <m:t xml:space="preserve"> ~0,2 A</m:t>
+          </m:r>
+        </m:oMath>
+      </m:oMathPara>
+    </w:p>
+    <w:p>
+      <w:pPr>
+        <w:rPr>
+          <w:rFonts w:eastAsiaTheme="majorEastAsia"/>
+          <w:b/>
+        </w:rPr>
+      </w:pPr>
+      <w:r>
+        <w:rPr>
+          <w:rFonts w:eastAsiaTheme="majorEastAsia"/>
+          <w:b/>
+        </w:rPr>
+        <w:t>Potencia estimada</w:t>
+      </w:r>
+    </w:p>
+    <w:p>
+      <w:pPr>
+        <w:rPr>
+          <w:rFonts w:eastAsiaTheme="majorEastAsia"/>
+          <w:bCs/>
+        </w:rPr>
+      </w:pPr>
+    </w:p>
+    <w:p>
+      <w:pPr>
+        <w:rPr>
+          <w:rFonts w:eastAsiaTheme="majorEastAsia"/>
+          <w:bCs/>
+        </w:rPr>
+      </w:pPr>
+      <w:r>
+        <w:rPr>
+          <w:rFonts w:eastAsiaTheme="majorEastAsia"/>
+          <w:bCs/>
+        </w:rPr>
+        <w:t>La potencia eléctrica consumida por el sistema de tracción en régimen estabilizado se estima como:</w:t>
+      </w:r>
+    </w:p>
+    <w:p>
+      <w:pPr>
+        <w:rPr>
+          <w:rFonts w:eastAsiaTheme="majorEastAsia"/>
+          <w:bCs/>
+        </w:rPr>
+      </w:pPr>
+      <m:oMathPara>
+        <m:oMath>
+          <m:r>
+            <w:rPr>
+              <w:rFonts w:ascii="Cambria Math" w:eastAsiaTheme="majorEastAsia" w:hAnsi="Cambria Math"/>
+            </w:rPr>
+            <m:t>P=V</m:t>
+          </m:r>
+          <m:r>
+            <w:rPr>
+              <w:rFonts w:ascii="Cambria Math" w:eastAsiaTheme="majorEastAsia" w:hAnsi="Cambria Math" w:cs="Cambria Math"/>
+            </w:rPr>
+            <m:t>⋅</m:t>
+          </m:r>
+          <m:r>
+            <w:rPr>
+              <w:rFonts w:ascii="Cambria Math" w:eastAsiaTheme="majorEastAsia" w:hAnsi="Cambria Math"/>
+            </w:rPr>
+            <m:t>I</m:t>
+          </m:r>
+          <m:r>
+            <w:rPr>
+              <w:rFonts w:ascii="Cambria Math" w:eastAsiaTheme="majorEastAsia" w:hAnsi="Cambria Math"/>
+            </w:rPr>
+            <m:t>=42V* 0.2A=8.4W</m:t>
+          </m:r>
+        </m:oMath>
+      </m:oMathPara>
+    </w:p>
+    <w:p>
+      <w:pPr>
+        <w:rPr>
+          <w:rFonts w:eastAsiaTheme="majorEastAsia"/>
+          <w:bCs/>
+        </w:rPr>
+      </w:pPr>
+    </w:p>
+    <w:p>
+      <w:pPr>
+        <w:rPr>
+          <w:rFonts w:eastAsiaTheme="majorEastAsia"/>
+          <w:b/>
+        </w:rPr>
+      </w:pPr>
+      <w:r>
+        <w:rPr>
+          <w:rFonts w:eastAsiaTheme="majorEastAsia"/>
+          <w:b/>
+        </w:rPr>
+        <w:t>Consideraciones sobre la medición</w:t>
+      </w:r>
+    </w:p>
+    <w:p>
+      <w:pPr>
+        <w:rPr>
+          <w:rFonts w:eastAsiaTheme="majorEastAsia"/>
+          <w:bCs/>
+        </w:rPr>
+      </w:pPr>
+      <w:r>
+        <w:rPr>
+          <w:rFonts w:eastAsiaTheme="majorEastAsia"/>
+          <w:bCs/>
+        </w:rPr>
+        <w:t>Si bien el valor medido resulta bajo y puede generar dudas iniciales, es consistente con un escenario de equilibrio estable, sin aceleraciones ni demanda de torque elevada.</w:t>
+      </w:r>
+    </w:p>
+    <w:p>
+      <w:pPr>
+        <w:rPr>
+          <w:rFonts w:eastAsiaTheme="majorEastAsia"/>
+          <w:bCs/>
+        </w:rPr>
+      </w:pPr>
+      <w:r>
+        <w:rPr>
+          <w:rFonts w:eastAsiaTheme="majorEastAsia"/>
+          <w:bCs/>
+        </w:rPr>
+        <w:t>Asimismo, la medición durante el desplazamiento presenta una señal dominada por picos y variaciones rápidas, lo que sugiere limitaciones en la resolución temporal y el filtrado de la medición para ese régimen.</w:t>
+      </w:r>
+    </w:p>
+    <w:p>
+      <w:pPr>
+        <w:rPr>
+          <w:rFonts w:eastAsiaTheme="majorEastAsia"/>
+          <w:bCs/>
+        </w:rPr>
+      </w:pPr>
+      <w:r>
+        <w:rPr>
+          <w:rFonts w:eastAsiaTheme="majorEastAsia"/>
+          <w:bCs/>
+        </w:rPr>
+        <w:t>Para un análisis energético más detallado podrían realizarse mediciones externas del bus de potencia y bajo condiciones dinámicas controladas; sin embargo, para los objetivos de este proyecto, la caracterización del consumo en equilibrio resulta suficiente y representativa.</w:t>
+      </w:r>
+    </w:p>
     <w:sectPr>
-      <w:headerReference w:type="default" r:id="rId10"/>
+      <w:headerReference w:type="default" r:id="rId11"/>
       <w:pgSz w:w="11906" w:h="16838"/>
       <w:pgMar w:top="1417" w:right="1701" w:bottom="1417" w:left="1701" w:header="708" w:footer="708" w:gutter="0"/>
       <w:pgNumType w:start="0"/>

</xml_diff>